<commit_message>
relazione prima stesura ulyi
</commit_message>
<xml_diff>
--- a/Relazione_progetto_Reti1 .docx
+++ b/Relazione_progetto_Reti1 .docx
@@ -1,6 +1,6 @@
 
 <file path=word/document.xml><?xml version="1.0" encoding="utf-8"?>
-<w:document xmlns:wpc="http://schemas.microsoft.com/office/word/2010/wordprocessingCanvas" xmlns:cx="http://schemas.microsoft.com/office/drawing/2014/chartex" xmlns:cx1="http://schemas.microsoft.com/office/drawing/2015/9/8/chartex" xmlns:cx2="http://schemas.microsoft.com/office/drawing/2015/10/21/chartex" xmlns:cx3="http://schemas.microsoft.com/office/drawing/2016/5/9/chartex" xmlns:cx4="http://schemas.microsoft.com/office/drawing/2016/5/10/chartex" xmlns:cx5="http://schemas.microsoft.com/office/drawing/2016/5/11/chartex" xmlns:cx6="http://schemas.microsoft.com/office/drawing/2016/5/12/chartex" xmlns:cx7="http://schemas.microsoft.com/office/drawing/2016/5/13/chartex" xmlns:cx8="http://schemas.microsoft.com/office/drawing/2016/5/14/chartex" xmlns:mc="http://schemas.openxmlformats.org/markup-compatibility/2006" xmlns:o="urn:schemas-microsoft-com:office:office" xmlns:r="http://schemas.openxmlformats.org/officeDocument/2006/relationships" xmlns:m="http://schemas.openxmlformats.org/officeDocument/2006/math" xmlns:v="urn:schemas-microsoft-com:vml" xmlns:wp14="http://schemas.microsoft.com/office/word/2010/wordprocessingDrawing" xmlns:wp="http://schemas.openxmlformats.org/drawingml/2006/wordprocessingDrawing" xmlns:w10="urn:schemas-microsoft-com:office:word" xmlns:w="http://schemas.openxmlformats.org/wordprocessingml/2006/main" xmlns:w14="http://schemas.microsoft.com/office/word/2010/wordml" xmlns:w15="http://schemas.microsoft.com/office/word/2012/wordml" xmlns:w16se="http://schemas.microsoft.com/office/word/2015/wordml/symex" xmlns:wpg="http://schemas.microsoft.com/office/word/2010/wordprocessingGroup" xmlns:wpi="http://schemas.microsoft.com/office/word/2010/wordprocessingInk" xmlns:wne="http://schemas.microsoft.com/office/word/2006/wordml" xmlns:wps="http://schemas.microsoft.com/office/word/2010/wordprocessingShape" mc:Ignorable="w14 w15 w16se wp14">
+<w:document xmlns:wpc="http://schemas.microsoft.com/office/word/2010/wordprocessingCanvas" xmlns:cx="http://schemas.microsoft.com/office/drawing/2014/chartex" xmlns:cx1="http://schemas.microsoft.com/office/drawing/2015/9/8/chartex" xmlns:cx2="http://schemas.microsoft.com/office/drawing/2015/10/21/chartex" xmlns:cx3="http://schemas.microsoft.com/office/drawing/2016/5/9/chartex" xmlns:cx4="http://schemas.microsoft.com/office/drawing/2016/5/10/chartex" xmlns:cx5="http://schemas.microsoft.com/office/drawing/2016/5/11/chartex" xmlns:cx6="http://schemas.microsoft.com/office/drawing/2016/5/12/chartex" xmlns:cx7="http://schemas.microsoft.com/office/drawing/2016/5/13/chartex" xmlns:cx8="http://schemas.microsoft.com/office/drawing/2016/5/14/chartex" xmlns:mc="http://schemas.openxmlformats.org/markup-compatibility/2006" xmlns:aink="http://schemas.microsoft.com/office/drawing/2016/ink" xmlns:o="urn:schemas-microsoft-com:office:office" xmlns:r="http://schemas.openxmlformats.org/officeDocument/2006/relationships" xmlns:m="http://schemas.openxmlformats.org/officeDocument/2006/math" xmlns:v="urn:schemas-microsoft-com:vml" xmlns:wp14="http://schemas.microsoft.com/office/word/2010/wordprocessingDrawing" xmlns:wp="http://schemas.openxmlformats.org/drawingml/2006/wordprocessingDrawing" xmlns:w10="urn:schemas-microsoft-com:office:word" xmlns:w="http://schemas.openxmlformats.org/wordprocessingml/2006/main" xmlns:w14="http://schemas.microsoft.com/office/word/2010/wordml" xmlns:w15="http://schemas.microsoft.com/office/word/2012/wordml" xmlns:w16se="http://schemas.microsoft.com/office/word/2015/wordml/symex" xmlns:wpg="http://schemas.microsoft.com/office/word/2010/wordprocessingGroup" xmlns:wpi="http://schemas.microsoft.com/office/word/2010/wordprocessingInk" xmlns:wne="http://schemas.microsoft.com/office/word/2006/wordml" xmlns:wps="http://schemas.microsoft.com/office/word/2010/wordprocessingShape" mc:Ignorable="w14 w15 w16se wp14">
   <w:body>
     <w:p>
       <w:pPr>
@@ -214,7 +214,14 @@
           <w:b/>
           <w:sz w:val="36"/>
         </w:rPr>
-        <w:t xml:space="preserve">PROGETTO DI: Sistemi Operativi 1 </w:t>
+        <w:t>PROGETTO DI: Reti</w:t>
+      </w:r>
+      <w:r>
+        <w:rPr>
+          <w:b/>
+          <w:sz w:val="36"/>
+        </w:rPr>
+        <w:t xml:space="preserve"> 1 </w:t>
       </w:r>
     </w:p>
     <w:p>
@@ -1766,13 +1773,7 @@
         <w:ind w:right="57" w:hanging="360"/>
       </w:pPr>
       <w:r>
-        <w:t>S</w:t>
-      </w:r>
-      <w:r>
-        <w:t>i effett</w:t>
-      </w:r>
-      <w:r>
-        <w:t xml:space="preserve">ua un controllo </w:t>
+        <w:t xml:space="preserve">Si effettua un controllo </w:t>
       </w:r>
       <w:r>
         <w:t>su</w:t>
@@ -1790,20 +1791,11 @@
       </w:r>
       <w:proofErr w:type="spellStart"/>
       <w:r>
-        <w:t>splitta</w:t>
-      </w:r>
-      <w:r>
-        <w:t>to</w:t>
-      </w:r>
-      <w:proofErr w:type="spellEnd"/>
-      <w:r>
-        <w:t xml:space="preserve"> il messaggio del server e si controlla di non incontrare il </w:t>
-      </w:r>
-      <w:r>
-        <w:t xml:space="preserve"> carattere</w:t>
-      </w:r>
-      <w:r>
-        <w:t xml:space="preserve"> di split in caso il controllo venga superato l’elemento del messaggio di indice “</w:t>
+        <w:t>splittato</w:t>
+      </w:r>
+      <w:proofErr w:type="spellEnd"/>
+      <w:r>
+        <w:t xml:space="preserve"> il messaggio del server e si controlla di non incontrare il  carattere di split in caso il controllo venga superato l’elemento del messaggio di indice “</w:t>
       </w:r>
       <w:proofErr w:type="spellStart"/>
       <w:r>
@@ -2067,208 +2059,228 @@
         <w:spacing w:after="191"/>
         <w:ind w:right="57" w:hanging="360"/>
       </w:pPr>
+      <w:r>
+        <w:t xml:space="preserve">buffer e </w:t>
+      </w:r>
+      <w:proofErr w:type="spellStart"/>
+      <w:r>
+        <w:t>buffer_in</w:t>
+      </w:r>
+      <w:proofErr w:type="spellEnd"/>
+      <w:r>
+        <w:t>; stringhe usate per i messaggi del server.</w:t>
+      </w:r>
+    </w:p>
+    <w:p>
+      <w:pPr>
+        <w:numPr>
+          <w:ilvl w:val="0"/>
+          <w:numId w:val="3"/>
+        </w:numPr>
+        <w:spacing w:after="191"/>
+        <w:ind w:right="57" w:hanging="360"/>
+      </w:pPr>
+      <w:r>
+        <w:t>keyword;</w:t>
+      </w:r>
+    </w:p>
+    <w:p>
+      <w:pPr>
+        <w:numPr>
+          <w:ilvl w:val="0"/>
+          <w:numId w:val="3"/>
+        </w:numPr>
+        <w:spacing w:after="191"/>
+        <w:ind w:right="57" w:hanging="360"/>
+      </w:pPr>
+      <w:proofErr w:type="spellStart"/>
+      <w:r>
+        <w:t>message</w:t>
+      </w:r>
+      <w:proofErr w:type="spellEnd"/>
+      <w:r>
+        <w:t>;</w:t>
+      </w:r>
+    </w:p>
+    <w:p>
+      <w:pPr>
+        <w:spacing w:after="119" w:line="259" w:lineRule="auto"/>
+        <w:ind w:left="-5" w:right="0" w:hanging="10"/>
+      </w:pPr>
+      <w:r>
+        <w:rPr>
+          <w:sz w:val="28"/>
+        </w:rPr>
+        <w:t xml:space="preserve">Esecuzione: </w:t>
+      </w:r>
+    </w:p>
+    <w:p>
+      <w:pPr>
+        <w:numPr>
+          <w:ilvl w:val="1"/>
+          <w:numId w:val="3"/>
+        </w:numPr>
+        <w:ind w:right="57" w:hanging="360"/>
+      </w:pPr>
+      <w:r>
+        <w:t>Effettuati i controlli sul numero di argomenti passati all’applicativo stabilisce la connessione al server</w:t>
+      </w:r>
+      <w:r>
+        <w:t xml:space="preserve">. </w:t>
+      </w:r>
+    </w:p>
+    <w:p>
+      <w:pPr>
+        <w:numPr>
+          <w:ilvl w:val="1"/>
+          <w:numId w:val="3"/>
+        </w:numPr>
+        <w:ind w:right="57" w:hanging="360"/>
+      </w:pPr>
+      <w:r>
+        <w:t>Effettua una “</w:t>
+      </w:r>
+      <w:proofErr w:type="spellStart"/>
+      <w:r>
+        <w:t>read</w:t>
+      </w:r>
+      <w:proofErr w:type="spellEnd"/>
+      <w:r>
+        <w:t>” su buffer per leggere il messaggio di benvenuto, e tramite la sopra presentata funzione di split spezza il messaggio di benvenuto dal resto del contenuto e ritorna il punto da cui iniziare la prossima lettura</w:t>
+      </w:r>
+      <w:r>
+        <w:t xml:space="preserve">. </w:t>
+      </w:r>
+    </w:p>
+    <w:p>
+      <w:pPr>
+        <w:numPr>
+          <w:ilvl w:val="1"/>
+          <w:numId w:val="3"/>
+        </w:numPr>
+        <w:ind w:right="57" w:hanging="360"/>
+      </w:pPr>
+      <w:r>
+        <w:t xml:space="preserve">Effettua un controllo su “keyword”, che dopo l’esecuzione della funzione di split contiene </w:t>
+      </w:r>
+      <w:r>
+        <w:t>il codice</w:t>
+      </w:r>
+      <w:r>
+        <w:t xml:space="preserve"> del </w:t>
+      </w:r>
+      <w:proofErr w:type="gramStart"/>
+      <w:r>
+        <w:t>messaggio ”OK</w:t>
+      </w:r>
+      <w:proofErr w:type="gramEnd"/>
+      <w:r>
+        <w:t>”</w:t>
+      </w:r>
+      <w:r>
+        <w:t>, in caso sia andato tutto bene.</w:t>
+      </w:r>
+      <w:r>
+        <w:t xml:space="preserve"> </w:t>
+      </w:r>
+      <w:r>
+        <w:t xml:space="preserve"> </w:t>
+      </w:r>
+    </w:p>
+    <w:p>
+      <w:pPr>
+        <w:numPr>
+          <w:ilvl w:val="1"/>
+          <w:numId w:val="3"/>
+        </w:numPr>
+        <w:ind w:right="57" w:hanging="360"/>
+      </w:pPr>
+      <w:r>
+        <w:t xml:space="preserve">Superato il controllo entra nel ciclo </w:t>
+      </w:r>
+      <w:proofErr w:type="spellStart"/>
+      <w:r>
+        <w:t>while</w:t>
+      </w:r>
+      <w:proofErr w:type="spellEnd"/>
+      <w:r>
+        <w:t xml:space="preserve"> che viene terminato con l’apposito flag “end” se posto a 1, il client stampa a video le istruzioni all’utente ed esegue a cascata controlli per evitare caratteri non consentiti</w:t>
+      </w:r>
+      <w:r>
+        <w:t xml:space="preserve">. </w:t>
+      </w:r>
+    </w:p>
+    <w:p>
+      <w:pPr>
+        <w:numPr>
+          <w:ilvl w:val="1"/>
+          <w:numId w:val="3"/>
+        </w:numPr>
+        <w:ind w:right="57" w:hanging="360"/>
+      </w:pPr>
+      <w:r>
+        <w:t xml:space="preserve">Tramite una </w:t>
+      </w:r>
+      <w:proofErr w:type="spellStart"/>
+      <w:r>
+        <w:t>write</w:t>
+      </w:r>
+      <w:proofErr w:type="spellEnd"/>
+      <w:r>
+        <w:t xml:space="preserve"> si </w:t>
+      </w:r>
+      <w:proofErr w:type="spellStart"/>
+      <w:r>
+        <w:t>inivia</w:t>
+      </w:r>
+      <w:proofErr w:type="spellEnd"/>
+      <w:r>
+        <w:t xml:space="preserve"> la risposta contenente il </w:t>
+      </w:r>
+      <w:proofErr w:type="spellStart"/>
+      <w:r>
+        <w:t>tentaivo</w:t>
+      </w:r>
+      <w:proofErr w:type="spellEnd"/>
+      <w:r>
+        <w:t xml:space="preserve"> al server, dopo di che sempre tramite la funzione split viene estrapolata la risposta del server, e tramite controlli si rientra in diversi rami a seconda dell’errore del tentativo oppure se si ha indovinato o se i tentativi massimi sono stati </w:t>
+      </w:r>
+      <w:proofErr w:type="gramStart"/>
+      <w:r>
+        <w:t xml:space="preserve">superati </w:t>
+      </w:r>
+      <w:r>
+        <w:t>.</w:t>
+      </w:r>
+      <w:proofErr w:type="gramEnd"/>
+      <w:r>
+        <w:t xml:space="preserve"> </w:t>
+      </w:r>
+    </w:p>
+    <w:p>
+      <w:pPr>
+        <w:numPr>
+          <w:ilvl w:val="1"/>
+          <w:numId w:val="3"/>
+        </w:numPr>
+        <w:ind w:right="57" w:hanging="360"/>
+      </w:pPr>
+      <w:r>
+        <w:t xml:space="preserve">Il </w:t>
+      </w:r>
+      <w:r>
+        <w:t>client risponde guidando l’utente alla soluzione o lo avvisa di aver terminato il gioco senza riuscire ad indovinare, fatto questo chiude la connessione sulla porta del server.</w:t>
+      </w:r>
+      <w:r>
+        <w:t xml:space="preserve"> </w:t>
+      </w:r>
+    </w:p>
+    <w:p>
+      <w:pPr>
+        <w:ind w:left="1066" w:right="57" w:firstLine="0"/>
+      </w:pPr>
       <w:bookmarkStart w:id="0" w:name="_GoBack"/>
       <w:bookmarkEnd w:id="0"/>
-    </w:p>
-    <w:p>
-      <w:pPr>
-        <w:spacing w:after="119" w:line="259" w:lineRule="auto"/>
-        <w:ind w:left="-5" w:right="0" w:hanging="10"/>
-      </w:pPr>
-      <w:r>
-        <w:rPr>
-          <w:sz w:val="28"/>
-        </w:rPr>
-        <w:t xml:space="preserve">Esecuzione: </w:t>
-      </w:r>
-    </w:p>
-    <w:p>
-      <w:pPr>
-        <w:numPr>
-          <w:ilvl w:val="1"/>
-          <w:numId w:val="3"/>
-        </w:numPr>
-        <w:ind w:right="57" w:hanging="360"/>
-      </w:pPr>
-      <w:r>
-        <w:t xml:space="preserve">Si interrompe per un periodo variabile sfruttando la funzione </w:t>
-      </w:r>
-      <w:proofErr w:type="spellStart"/>
-      <w:r>
-        <w:t>sleep</w:t>
-      </w:r>
-      <w:proofErr w:type="spellEnd"/>
-      <w:r>
-        <w:t xml:space="preserve"> (per fermarsi) e la funzione random (per determinare il tempo in modo variabile). </w:t>
-      </w:r>
-    </w:p>
-    <w:p>
-      <w:pPr>
-        <w:numPr>
-          <w:ilvl w:val="1"/>
-          <w:numId w:val="3"/>
-        </w:numPr>
-        <w:ind w:right="57" w:hanging="360"/>
-      </w:pPr>
-      <w:r>
-        <w:t xml:space="preserve">Quando riprenderà comunicherà di voler accedere alle risorse di tipo pentolone attraverso un messaggio e tenterà di accederci in modo esclusivo fra i selvaggi attraverso la funzione </w:t>
-      </w:r>
-      <w:proofErr w:type="spellStart"/>
-      <w:r>
-        <w:t>pthread_mutex_lock</w:t>
-      </w:r>
-      <w:proofErr w:type="spellEnd"/>
-      <w:r>
-        <w:t xml:space="preserve"> sulla variabile selvaggi o aspetterà fino a quando sarà possibile farlo, si comporta in questo modo per evitare di avere più processi selvaggi che restino in attesa nel punto successivo. </w:t>
-      </w:r>
-    </w:p>
-    <w:p>
-      <w:pPr>
-        <w:numPr>
-          <w:ilvl w:val="1"/>
-          <w:numId w:val="3"/>
-        </w:numPr>
-        <w:ind w:right="57" w:hanging="360"/>
-      </w:pPr>
-      <w:r>
-        <w:t xml:space="preserve">Quando sarà riuscito controllerà il numero restanti di istanze della risorsa pentolone confrontando il valore della variabile porzioni e se fosse uguale a 0 allora farà partire il processo cuoco con la funzione </w:t>
-      </w:r>
-      <w:proofErr w:type="spellStart"/>
-      <w:r>
-        <w:t>sem_post</w:t>
-      </w:r>
-      <w:proofErr w:type="spellEnd"/>
-      <w:r>
-        <w:t xml:space="preserve"> sul semaforo </w:t>
-      </w:r>
-      <w:proofErr w:type="spellStart"/>
-      <w:r>
-        <w:t>cuocoInizio</w:t>
-      </w:r>
-      <w:proofErr w:type="spellEnd"/>
-      <w:r>
-        <w:t xml:space="preserve"> e il processo selvaggio si fermerà con la funzione </w:t>
-      </w:r>
-      <w:proofErr w:type="spellStart"/>
-      <w:r>
-        <w:t>sem_wait</w:t>
-      </w:r>
-      <w:proofErr w:type="spellEnd"/>
-      <w:r>
-        <w:t xml:space="preserve"> sul semaforo </w:t>
-      </w:r>
-      <w:proofErr w:type="spellStart"/>
-      <w:r>
-        <w:t>cuocoFine</w:t>
-      </w:r>
-      <w:proofErr w:type="spellEnd"/>
-      <w:r>
-        <w:t xml:space="preserve"> fino a quando il processo cuoco lo farà ripartire. </w:t>
-      </w:r>
-    </w:p>
-    <w:p>
-      <w:pPr>
-        <w:numPr>
-          <w:ilvl w:val="1"/>
-          <w:numId w:val="3"/>
-        </w:numPr>
-        <w:ind w:right="57" w:hanging="360"/>
-      </w:pPr>
-      <w:r>
-        <w:t xml:space="preserve">Superati il punto 2 e 3 tenterà di accedere in modo esclusivo anche con il cuoco alla gestione delle risorse di tipo pentolone con la funzione </w:t>
-      </w:r>
-      <w:proofErr w:type="spellStart"/>
-      <w:r>
-        <w:t>pthread_mutex_lock</w:t>
-      </w:r>
-      <w:proofErr w:type="spellEnd"/>
-      <w:r>
-        <w:t xml:space="preserve"> sulla variabile pentolone per estrare una istanza andando a decrementare il contatore delle porzioni di 1 unità. Subito dopo rilascerà l’accesso esclusivo del pentolone con la funzione </w:t>
-      </w:r>
-      <w:proofErr w:type="spellStart"/>
-      <w:r>
-        <w:t>pthread_mutex_unlock</w:t>
-      </w:r>
-      <w:proofErr w:type="spellEnd"/>
-      <w:r>
-        <w:t xml:space="preserve"> sulla variabile pentolone e rilascerà l’accesso degli altri processi selvaggi con la funzione </w:t>
-      </w:r>
-      <w:proofErr w:type="spellStart"/>
-      <w:r>
-        <w:t>pthread_mutex_unlock</w:t>
-      </w:r>
-      <w:proofErr w:type="spellEnd"/>
-      <w:r>
-        <w:t xml:space="preserve"> sulla variabile selvaggi. </w:t>
-      </w:r>
-    </w:p>
-    <w:p>
-      <w:pPr>
-        <w:numPr>
-          <w:ilvl w:val="1"/>
-          <w:numId w:val="3"/>
-        </w:numPr>
-        <w:ind w:right="57" w:hanging="360"/>
-      </w:pPr>
-      <w:r>
-        <w:t xml:space="preserve">Il processo consuma la risorsa con un tempo </w:t>
-      </w:r>
-      <w:proofErr w:type="spellStart"/>
-      <w:r>
-        <w:t>varibile</w:t>
-      </w:r>
-      <w:proofErr w:type="spellEnd"/>
-      <w:r>
-        <w:t xml:space="preserve"> (sistema simile al punto 1) e fornisce un messaggio. </w:t>
-      </w:r>
-    </w:p>
-    <w:p>
-      <w:pPr>
-        <w:numPr>
-          <w:ilvl w:val="1"/>
-          <w:numId w:val="3"/>
-        </w:numPr>
-        <w:ind w:right="57" w:hanging="360"/>
-      </w:pPr>
-      <w:r>
-        <w:t xml:space="preserve">Il processo termina il consumo e fornisce un messaggio per tornare al punto 1 per un numero di volte pari al valore di appetito (numero di volte che ogni processo deve consumare una risorsa, questo parametro era stato fornito come </w:t>
-      </w:r>
-      <w:proofErr w:type="spellStart"/>
-      <w:r>
-        <w:t>argv</w:t>
-      </w:r>
-      <w:proofErr w:type="spellEnd"/>
-      <w:r>
-        <w:t xml:space="preserve">[1] sempre per mezzo della funzione </w:t>
-      </w:r>
-      <w:proofErr w:type="spellStart"/>
-      <w:r>
-        <w:t>atoi</w:t>
-      </w:r>
-      <w:proofErr w:type="spellEnd"/>
-      <w:r>
-        <w:t xml:space="preserve">). </w:t>
-      </w:r>
-    </w:p>
-    <w:p>
-      <w:pPr>
-        <w:numPr>
-          <w:ilvl w:val="1"/>
-          <w:numId w:val="3"/>
-        </w:numPr>
-        <w:ind w:right="57" w:hanging="360"/>
-      </w:pPr>
-      <w:r>
-        <w:t xml:space="preserve">Quando il processo avrà terminato il ciclo precedente allora fornirà un messaggio e comunica che il processo è terminato con la funzione </w:t>
-      </w:r>
-      <w:proofErr w:type="spellStart"/>
-      <w:r>
-        <w:t>pthread_exit</w:t>
-      </w:r>
-      <w:proofErr w:type="spellEnd"/>
-      <w:r>
-        <w:t xml:space="preserve"> con argomento NULL. </w:t>
-      </w:r>
     </w:p>
     <w:sectPr>
       <w:pgSz w:w="11906" w:h="16838"/>
@@ -2280,7 +2292,7 @@
 </file>
 
 <file path=word/numbering.xml><?xml version="1.0" encoding="utf-8"?>
-<w:numbering xmlns:wpc="http://schemas.microsoft.com/office/word/2010/wordprocessingCanvas" xmlns:cx="http://schemas.microsoft.com/office/drawing/2014/chartex" xmlns:cx1="http://schemas.microsoft.com/office/drawing/2015/9/8/chartex" xmlns:cx2="http://schemas.microsoft.com/office/drawing/2015/10/21/chartex" xmlns:cx3="http://schemas.microsoft.com/office/drawing/2016/5/9/chartex" xmlns:cx4="http://schemas.microsoft.com/office/drawing/2016/5/10/chartex" xmlns:cx5="http://schemas.microsoft.com/office/drawing/2016/5/11/chartex" xmlns:cx6="http://schemas.microsoft.com/office/drawing/2016/5/12/chartex" xmlns:cx7="http://schemas.microsoft.com/office/drawing/2016/5/13/chartex" xmlns:cx8="http://schemas.microsoft.com/office/drawing/2016/5/14/chartex" xmlns:mc="http://schemas.openxmlformats.org/markup-compatibility/2006" xmlns:o="urn:schemas-microsoft-com:office:office" xmlns:r="http://schemas.openxmlformats.org/officeDocument/2006/relationships" xmlns:m="http://schemas.openxmlformats.org/officeDocument/2006/math" xmlns:v="urn:schemas-microsoft-com:vml" xmlns:wp14="http://schemas.microsoft.com/office/word/2010/wordprocessingDrawing" xmlns:wp="http://schemas.openxmlformats.org/drawingml/2006/wordprocessingDrawing" xmlns:w10="urn:schemas-microsoft-com:office:word" xmlns:w="http://schemas.openxmlformats.org/wordprocessingml/2006/main" xmlns:w14="http://schemas.microsoft.com/office/word/2010/wordml" xmlns:w15="http://schemas.microsoft.com/office/word/2012/wordml" xmlns:w16se="http://schemas.microsoft.com/office/word/2015/wordml/symex" xmlns:wpg="http://schemas.microsoft.com/office/word/2010/wordprocessingGroup" xmlns:wpi="http://schemas.microsoft.com/office/word/2010/wordprocessingInk" xmlns:wne="http://schemas.microsoft.com/office/word/2006/wordml" xmlns:wps="http://schemas.microsoft.com/office/word/2010/wordprocessingShape" mc:Ignorable="w14 w15 w16se wp14">
+<w:numbering xmlns:wpc="http://schemas.microsoft.com/office/word/2010/wordprocessingCanvas" xmlns:cx="http://schemas.microsoft.com/office/drawing/2014/chartex" xmlns:cx1="http://schemas.microsoft.com/office/drawing/2015/9/8/chartex" xmlns:cx2="http://schemas.microsoft.com/office/drawing/2015/10/21/chartex" xmlns:cx3="http://schemas.microsoft.com/office/drawing/2016/5/9/chartex" xmlns:cx4="http://schemas.microsoft.com/office/drawing/2016/5/10/chartex" xmlns:cx5="http://schemas.microsoft.com/office/drawing/2016/5/11/chartex" xmlns:cx6="http://schemas.microsoft.com/office/drawing/2016/5/12/chartex" xmlns:cx7="http://schemas.microsoft.com/office/drawing/2016/5/13/chartex" xmlns:cx8="http://schemas.microsoft.com/office/drawing/2016/5/14/chartex" xmlns:mc="http://schemas.openxmlformats.org/markup-compatibility/2006" xmlns:aink="http://schemas.microsoft.com/office/drawing/2016/ink" xmlns:o="urn:schemas-microsoft-com:office:office" xmlns:r="http://schemas.openxmlformats.org/officeDocument/2006/relationships" xmlns:m="http://schemas.openxmlformats.org/officeDocument/2006/math" xmlns:v="urn:schemas-microsoft-com:vml" xmlns:wp14="http://schemas.microsoft.com/office/word/2010/wordprocessingDrawing" xmlns:wp="http://schemas.openxmlformats.org/drawingml/2006/wordprocessingDrawing" xmlns:w10="urn:schemas-microsoft-com:office:word" xmlns:w="http://schemas.openxmlformats.org/wordprocessingml/2006/main" xmlns:w14="http://schemas.microsoft.com/office/word/2010/wordml" xmlns:w15="http://schemas.microsoft.com/office/word/2012/wordml" xmlns:w16se="http://schemas.microsoft.com/office/word/2015/wordml/symex" xmlns:wpg="http://schemas.microsoft.com/office/word/2010/wordprocessingGroup" xmlns:wpi="http://schemas.microsoft.com/office/word/2010/wordprocessingInk" xmlns:wne="http://schemas.microsoft.com/office/word/2006/wordml" xmlns:wps="http://schemas.microsoft.com/office/word/2010/wordprocessingShape" mc:Ignorable="w14 w15 w16se wp14">
   <w:abstractNum w:abstractNumId="0" w15:restartNumberingAfterBreak="0">
     <w:nsid w:val="04665ECA"/>
     <w:multiLevelType w:val="hybridMultilevel"/>

</xml_diff>